<commit_message>
Cập nhật bài báo
</commit_message>
<xml_diff>
--- a/Reports/Seminars/WCE2023_Decode_barcode_images_with_YOLOv8_and_REAL_ESRGAN.docx
+++ b/Reports/Seminars/WCE2023_Decode_barcode_images_with_YOLOv8_and_REAL_ESRGAN.docx
@@ -1938,23 +1938,13 @@
         </w:rPr>
         <w:t xml:space="preserve"> </w:t>
       </w:r>
-      <w:proofErr w:type="gramStart"/>
-      <w:r>
-        <w:rPr>
-          <w:rFonts w:ascii="Times New Roman" w:hAnsi="Times New Roman" w:cs="Times New Roman"/>
-          <w:sz w:val="20"/>
-          <w:szCs w:val="20"/>
-        </w:rPr>
-        <w:t>Next</w:t>
-      </w:r>
-      <w:proofErr w:type="gramEnd"/>
-      <w:r>
-        <w:rPr>
-          <w:rFonts w:ascii="Times New Roman" w:hAnsi="Times New Roman" w:cs="Times New Roman"/>
-          <w:sz w:val="20"/>
-          <w:szCs w:val="20"/>
-        </w:rPr>
-        <w:t xml:space="preserve"> aims to evaluate the overall accuracy and reliability of our barcode decoding system. We used </w:t>
+      <w:r>
+        <w:rPr>
+          <w:rFonts w:ascii="Times New Roman" w:hAnsi="Times New Roman" w:cs="Times New Roman"/>
+          <w:sz w:val="20"/>
+          <w:szCs w:val="20"/>
+        </w:rPr>
+        <w:t xml:space="preserve">Next aims to evaluate the overall accuracy and reliability of our barcode decoding system. We used </w:t>
       </w:r>
       <w:proofErr w:type="spellStart"/>
       <w:r>
@@ -3092,14 +3082,12 @@
         </w:numPr>
         <w:ind w:leftChars="0"/>
         <w:rPr>
-          <w:rFonts w:ascii="Times New Roman" w:hAnsi="Times New Roman" w:cs="Times New Roman" w:hint="eastAsia"/>
+          <w:rFonts w:ascii="Times New Roman" w:hAnsi="Times New Roman" w:cs="Times New Roman"/>
           <w:b/>
           <w:sz w:val="20"/>
           <w:szCs w:val="20"/>
         </w:rPr>
       </w:pPr>
-      <w:bookmarkStart w:id="0" w:name="_GoBack"/>
-      <w:bookmarkEnd w:id="0"/>
       <w:r>
         <w:rPr>
           <w:rFonts w:ascii="Times New Roman" w:hAnsi="Times New Roman" w:cs="Times New Roman"/>
@@ -3123,7 +3111,7 @@
     <w:tbl>
       <w:tblPr>
         <w:tblStyle w:val="TableGrid"/>
-        <w:tblW w:w="8257" w:type="dxa"/>
+        <w:tblW w:w="9016" w:type="dxa"/>
         <w:jc w:val="center"/>
         <w:tblLook w:val="04A0" w:firstRow="1" w:lastRow="0" w:firstColumn="1" w:lastColumn="0" w:noHBand="0" w:noVBand="1"/>
       </w:tblPr>
@@ -3131,7 +3119,7 @@
         <w:gridCol w:w="1050"/>
         <w:gridCol w:w="3156"/>
         <w:gridCol w:w="3312"/>
-        <w:gridCol w:w="739"/>
+        <w:gridCol w:w="1498"/>
       </w:tblGrid>
       <w:tr>
         <w:trPr>
@@ -3175,7 +3163,7 @@
         </w:tc>
         <w:tc>
           <w:tcPr>
-            <w:tcW w:w="0" w:type="auto"/>
+            <w:tcW w:w="3156" w:type="dxa"/>
             <w:vAlign w:val="center"/>
           </w:tcPr>
           <w:p>
@@ -3211,7 +3199,7 @@
         </w:tc>
         <w:tc>
           <w:tcPr>
-            <w:tcW w:w="0" w:type="auto"/>
+            <w:tcW w:w="3312" w:type="dxa"/>
             <w:vAlign w:val="center"/>
           </w:tcPr>
           <w:p>
@@ -3247,15 +3235,14 @@
         </w:tc>
         <w:tc>
           <w:tcPr>
-            <w:tcW w:w="739" w:type="dxa"/>
-            <w:vAlign w:val="center"/>
+            <w:tcW w:w="1498" w:type="dxa"/>
           </w:tcPr>
           <w:p>
             <w:pPr>
               <w:widowControl/>
               <w:jc w:val="center"/>
               <w:rPr>
-                <w:rFonts w:ascii="Times New Roman" w:hAnsi="Times New Roman" w:cs="Times New Roman"/>
+                <w:rFonts w:ascii="Times New Roman" w:hAnsi="Times New Roman" w:cs="Times New Roman" w:hint="eastAsia"/>
                 <w:b/>
                 <w:sz w:val="20"/>
                 <w:szCs w:val="20"/>
@@ -3279,7 +3266,6 @@
               <w:jc w:val="center"/>
               <w:rPr>
                 <w:rFonts w:ascii="Times New Roman" w:hAnsi="Times New Roman" w:cs="Times New Roman"/>
-                <w:b/>
                 <w:sz w:val="20"/>
                 <w:szCs w:val="20"/>
               </w:rPr>
@@ -3304,11 +3290,28 @@
               <w:t>winIR</w:t>
             </w:r>
             <w:proofErr w:type="spellEnd"/>
+            <w:r>
+              <w:rPr>
+                <w:rFonts w:ascii="Times New Roman" w:hAnsi="Times New Roman" w:cs="Times New Roman"/>
+                <w:b/>
+                <w:sz w:val="20"/>
+                <w:szCs w:val="20"/>
+              </w:rPr>
+              <w:t xml:space="preserve"> </w:t>
+            </w:r>
+            <w:r>
+              <w:rPr>
+                <w:rFonts w:ascii="Times New Roman" w:hAnsi="Times New Roman" w:cs="Times New Roman"/>
+                <w:sz w:val="20"/>
+                <w:szCs w:val="20"/>
+              </w:rPr>
+              <w:t>[20]</w:t>
+            </w:r>
           </w:p>
         </w:tc>
         <w:tc>
           <w:tcPr>
-            <w:tcW w:w="0" w:type="auto"/>
+            <w:tcW w:w="3156" w:type="dxa"/>
             <w:vAlign w:val="center"/>
           </w:tcPr>
           <w:p>
@@ -3542,7 +3545,7 @@
         </w:tc>
         <w:tc>
           <w:tcPr>
-            <w:tcW w:w="0" w:type="auto"/>
+            <w:tcW w:w="3312" w:type="dxa"/>
             <w:vAlign w:val="center"/>
           </w:tcPr>
           <w:p>
@@ -3766,20 +3769,136 @@
         </w:tc>
         <w:tc>
           <w:tcPr>
-            <w:tcW w:w="739" w:type="dxa"/>
-            <w:vAlign w:val="center"/>
+            <w:tcW w:w="1498" w:type="dxa"/>
           </w:tcPr>
           <w:p>
             <w:pPr>
               <w:widowControl/>
               <w:jc w:val="center"/>
               <w:rPr>
-                <w:rFonts w:ascii="Times New Roman" w:hAnsi="Times New Roman" w:cs="Times New Roman"/>
-                <w:b/>
+                <w:rFonts w:ascii="Times New Roman" w:hAnsi="Times New Roman" w:cs="Times New Roman" w:hint="eastAsia"/>
+                <w:noProof/>
                 <w:sz w:val="20"/>
                 <w:szCs w:val="20"/>
               </w:rPr>
             </w:pPr>
+            <w:r>
+              <w:rPr>
+                <w:rFonts w:ascii="Times New Roman" w:hAnsi="Times New Roman" w:cs="Times New Roman" w:hint="eastAsia"/>
+                <w:noProof/>
+                <w:sz w:val="20"/>
+                <w:szCs w:val="20"/>
+              </w:rPr>
+              <w:t>N</w:t>
+            </w:r>
+            <w:r>
+              <w:rPr>
+                <w:rFonts w:ascii="Times New Roman" w:hAnsi="Times New Roman" w:cs="Times New Roman"/>
+                <w:noProof/>
+                <w:sz w:val="20"/>
+                <w:szCs w:val="20"/>
+              </w:rPr>
+              <w:t xml:space="preserve">o. pixels: </w:t>
+            </w:r>
+          </w:p>
+          <w:p>
+            <w:pPr>
+              <w:widowControl/>
+              <w:jc w:val="center"/>
+              <w:rPr>
+                <w:rFonts w:ascii="Times New Roman" w:hAnsi="Times New Roman" w:cs="Times New Roman"/>
+                <w:noProof/>
+                <w:sz w:val="20"/>
+                <w:szCs w:val="20"/>
+              </w:rPr>
+            </w:pPr>
+            <w:r>
+              <w:rPr>
+                <w:rFonts w:ascii="Times New Roman" w:hAnsi="Times New Roman" w:cs="Times New Roman" w:hint="eastAsia"/>
+                <w:noProof/>
+                <w:sz w:val="20"/>
+                <w:szCs w:val="20"/>
+              </w:rPr>
+              <w:t>S</w:t>
+            </w:r>
+            <w:r>
+              <w:rPr>
+                <w:rFonts w:ascii="Times New Roman" w:hAnsi="Times New Roman" w:cs="Times New Roman"/>
+                <w:noProof/>
+                <w:sz w:val="20"/>
+                <w:szCs w:val="20"/>
+              </w:rPr>
+              <w:t xml:space="preserve">SIM: </w:t>
+            </w:r>
+          </w:p>
+          <w:p>
+            <w:pPr>
+              <w:widowControl/>
+              <w:jc w:val="center"/>
+              <w:rPr>
+                <w:rFonts w:ascii="Times New Roman" w:hAnsi="Times New Roman" w:cs="Times New Roman"/>
+                <w:noProof/>
+                <w:sz w:val="20"/>
+                <w:szCs w:val="20"/>
+              </w:rPr>
+            </w:pPr>
+            <w:r>
+              <w:rPr>
+                <w:rFonts w:ascii="Times New Roman" w:hAnsi="Times New Roman" w:cs="Times New Roman" w:hint="eastAsia"/>
+                <w:noProof/>
+                <w:sz w:val="20"/>
+                <w:szCs w:val="20"/>
+              </w:rPr>
+              <w:t>P</w:t>
+            </w:r>
+            <w:r>
+              <w:rPr>
+                <w:rFonts w:ascii="Times New Roman" w:hAnsi="Times New Roman" w:cs="Times New Roman"/>
+                <w:noProof/>
+                <w:sz w:val="20"/>
+                <w:szCs w:val="20"/>
+              </w:rPr>
+              <w:t>SNR</w:t>
+            </w:r>
+            <w:r>
+              <w:rPr>
+                <w:rFonts w:ascii="Times New Roman" w:hAnsi="Times New Roman" w:cs="Times New Roman"/>
+                <w:noProof/>
+                <w:sz w:val="20"/>
+                <w:szCs w:val="20"/>
+              </w:rPr>
+              <w:t>:</w:t>
+            </w:r>
+          </w:p>
+          <w:p>
+            <w:pPr>
+              <w:widowControl/>
+              <w:jc w:val="center"/>
+              <w:rPr>
+                <w:rFonts w:ascii="Times New Roman" w:hAnsi="Times New Roman" w:cs="Times New Roman" w:hint="eastAsia"/>
+                <w:noProof/>
+                <w:sz w:val="20"/>
+                <w:szCs w:val="20"/>
+              </w:rPr>
+            </w:pPr>
+            <w:r>
+              <w:rPr>
+                <w:rFonts w:ascii="Times New Roman" w:hAnsi="Times New Roman" w:cs="Times New Roman" w:hint="eastAsia"/>
+                <w:noProof/>
+                <w:sz w:val="20"/>
+                <w:szCs w:val="20"/>
+              </w:rPr>
+              <w:t>T</w:t>
+            </w:r>
+            <w:r>
+              <w:rPr>
+                <w:rFonts w:ascii="Times New Roman" w:hAnsi="Times New Roman" w:cs="Times New Roman"/>
+                <w:noProof/>
+                <w:sz w:val="20"/>
+                <w:szCs w:val="20"/>
+              </w:rPr>
+              <w:t xml:space="preserve">ime reference: </w:t>
+            </w:r>
           </w:p>
         </w:tc>
       </w:tr>
@@ -3798,7 +3917,6 @@
               <w:jc w:val="center"/>
               <w:rPr>
                 <w:rFonts w:ascii="Times New Roman" w:hAnsi="Times New Roman" w:cs="Times New Roman"/>
-                <w:b/>
                 <w:sz w:val="20"/>
                 <w:szCs w:val="20"/>
               </w:rPr>
@@ -3820,12 +3938,20 @@
                 <w:szCs w:val="20"/>
               </w:rPr>
               <w:t>SRGAN</w:t>
+            </w:r>
+            <w:r>
+              <w:rPr>
+                <w:rFonts w:ascii="Times New Roman" w:hAnsi="Times New Roman" w:cs="Times New Roman"/>
+                <w:sz w:val="20"/>
+                <w:szCs w:val="20"/>
+              </w:rPr>
+              <w:t xml:space="preserve"> [21]</w:t>
             </w:r>
           </w:p>
         </w:tc>
         <w:tc>
           <w:tcPr>
-            <w:tcW w:w="0" w:type="auto"/>
+            <w:tcW w:w="3156" w:type="dxa"/>
             <w:vAlign w:val="center"/>
           </w:tcPr>
           <w:p>
@@ -4059,7 +4185,7 @@
         </w:tc>
         <w:tc>
           <w:tcPr>
-            <w:tcW w:w="0" w:type="auto"/>
+            <w:tcW w:w="3312" w:type="dxa"/>
             <w:vAlign w:val="center"/>
           </w:tcPr>
           <w:p>
@@ -4293,20 +4419,130 @@
         </w:tc>
         <w:tc>
           <w:tcPr>
-            <w:tcW w:w="739" w:type="dxa"/>
-            <w:vAlign w:val="center"/>
+            <w:tcW w:w="1498" w:type="dxa"/>
           </w:tcPr>
           <w:p>
             <w:pPr>
               <w:widowControl/>
               <w:jc w:val="center"/>
               <w:rPr>
+                <w:rFonts w:ascii="Times New Roman" w:hAnsi="Times New Roman" w:cs="Times New Roman" w:hint="eastAsia"/>
+                <w:noProof/>
+                <w:sz w:val="20"/>
+                <w:szCs w:val="20"/>
+              </w:rPr>
+            </w:pPr>
+            <w:r>
+              <w:rPr>
+                <w:rFonts w:ascii="Times New Roman" w:hAnsi="Times New Roman" w:cs="Times New Roman" w:hint="eastAsia"/>
+                <w:noProof/>
+                <w:sz w:val="20"/>
+                <w:szCs w:val="20"/>
+              </w:rPr>
+              <w:t>N</w:t>
+            </w:r>
+            <w:r>
+              <w:rPr>
+                <w:rFonts w:ascii="Times New Roman" w:hAnsi="Times New Roman" w:cs="Times New Roman"/>
+                <w:noProof/>
+                <w:sz w:val="20"/>
+                <w:szCs w:val="20"/>
+              </w:rPr>
+              <w:t xml:space="preserve">o. pixels: </w:t>
+            </w:r>
+          </w:p>
+          <w:p>
+            <w:pPr>
+              <w:widowControl/>
+              <w:jc w:val="center"/>
+              <w:rPr>
+                <w:rFonts w:ascii="Times New Roman" w:hAnsi="Times New Roman" w:cs="Times New Roman"/>
+                <w:noProof/>
+                <w:sz w:val="20"/>
+                <w:szCs w:val="20"/>
+              </w:rPr>
+            </w:pPr>
+            <w:r>
+              <w:rPr>
+                <w:rFonts w:ascii="Times New Roman" w:hAnsi="Times New Roman" w:cs="Times New Roman" w:hint="eastAsia"/>
+                <w:noProof/>
+                <w:sz w:val="20"/>
+                <w:szCs w:val="20"/>
+              </w:rPr>
+              <w:t>S</w:t>
+            </w:r>
+            <w:r>
+              <w:rPr>
+                <w:rFonts w:ascii="Times New Roman" w:hAnsi="Times New Roman" w:cs="Times New Roman"/>
+                <w:noProof/>
+                <w:sz w:val="20"/>
+                <w:szCs w:val="20"/>
+              </w:rPr>
+              <w:t xml:space="preserve">SIM: </w:t>
+            </w:r>
+          </w:p>
+          <w:p>
+            <w:pPr>
+              <w:widowControl/>
+              <w:jc w:val="center"/>
+              <w:rPr>
+                <w:rFonts w:ascii="Times New Roman" w:hAnsi="Times New Roman" w:cs="Times New Roman"/>
+                <w:noProof/>
+                <w:sz w:val="20"/>
+                <w:szCs w:val="20"/>
+              </w:rPr>
+            </w:pPr>
+            <w:r>
+              <w:rPr>
+                <w:rFonts w:ascii="Times New Roman" w:hAnsi="Times New Roman" w:cs="Times New Roman" w:hint="eastAsia"/>
+                <w:noProof/>
+                <w:sz w:val="20"/>
+                <w:szCs w:val="20"/>
+              </w:rPr>
+              <w:t>P</w:t>
+            </w:r>
+            <w:r>
+              <w:rPr>
+                <w:rFonts w:ascii="Times New Roman" w:hAnsi="Times New Roman" w:cs="Times New Roman"/>
+                <w:noProof/>
+                <w:sz w:val="20"/>
+                <w:szCs w:val="20"/>
+              </w:rPr>
+              <w:t>SNR:</w:t>
+            </w:r>
+          </w:p>
+          <w:p>
+            <w:pPr>
+              <w:widowControl/>
+              <w:jc w:val="center"/>
+              <w:rPr>
                 <w:rFonts w:ascii="Times New Roman" w:hAnsi="Times New Roman" w:cs="Times New Roman"/>
                 <w:b/>
+                <w:noProof/>
                 <w:sz w:val="20"/>
                 <w:szCs w:val="20"/>
               </w:rPr>
             </w:pPr>
+            <w:r>
+              <w:rPr>
+                <w:rFonts w:ascii="Times New Roman" w:hAnsi="Times New Roman" w:cs="Times New Roman" w:hint="eastAsia"/>
+                <w:noProof/>
+                <w:sz w:val="20"/>
+                <w:szCs w:val="20"/>
+              </w:rPr>
+              <w:t>T</w:t>
+            </w:r>
+            <w:r>
+              <w:rPr>
+                <w:rFonts w:ascii="Times New Roman" w:hAnsi="Times New Roman" w:cs="Times New Roman"/>
+                <w:noProof/>
+                <w:sz w:val="20"/>
+                <w:szCs w:val="20"/>
+              </w:rPr>
+              <w:t>ime reference:</w:t>
+            </w:r>
+            <w:bookmarkStart w:id="0" w:name="_GoBack"/>
+            <w:bookmarkEnd w:id="0"/>
           </w:p>
         </w:tc>
       </w:tr>
@@ -4325,7 +4561,6 @@
               <w:jc w:val="center"/>
               <w:rPr>
                 <w:rFonts w:ascii="Times New Roman" w:hAnsi="Times New Roman" w:cs="Times New Roman"/>
-                <w:b/>
                 <w:sz w:val="20"/>
                 <w:szCs w:val="20"/>
               </w:rPr>
@@ -4350,11 +4585,19 @@
               <w:t>ealSR</w:t>
             </w:r>
             <w:proofErr w:type="spellEnd"/>
+            <w:r>
+              <w:rPr>
+                <w:rFonts w:ascii="Times New Roman" w:hAnsi="Times New Roman" w:cs="Times New Roman"/>
+                <w:sz w:val="20"/>
+                <w:szCs w:val="20"/>
+              </w:rPr>
+              <w:t xml:space="preserve"> [22]</w:t>
+            </w:r>
           </w:p>
         </w:tc>
         <w:tc>
           <w:tcPr>
-            <w:tcW w:w="0" w:type="auto"/>
+            <w:tcW w:w="3156" w:type="dxa"/>
             <w:vAlign w:val="center"/>
           </w:tcPr>
           <w:p>
@@ -4589,7 +4832,7 @@
         </w:tc>
         <w:tc>
           <w:tcPr>
-            <w:tcW w:w="0" w:type="auto"/>
+            <w:tcW w:w="3312" w:type="dxa"/>
             <w:vAlign w:val="center"/>
           </w:tcPr>
           <w:p>
@@ -4825,20 +5068,129 @@
         </w:tc>
         <w:tc>
           <w:tcPr>
-            <w:tcW w:w="739" w:type="dxa"/>
-            <w:vAlign w:val="center"/>
+            <w:tcW w:w="1498" w:type="dxa"/>
           </w:tcPr>
           <w:p>
             <w:pPr>
               <w:widowControl/>
               <w:jc w:val="center"/>
               <w:rPr>
+                <w:rFonts w:ascii="Times New Roman" w:hAnsi="Times New Roman" w:cs="Times New Roman" w:hint="eastAsia"/>
+                <w:noProof/>
+                <w:sz w:val="20"/>
+                <w:szCs w:val="20"/>
+              </w:rPr>
+            </w:pPr>
+            <w:r>
+              <w:rPr>
+                <w:rFonts w:ascii="Times New Roman" w:hAnsi="Times New Roman" w:cs="Times New Roman" w:hint="eastAsia"/>
+                <w:noProof/>
+                <w:sz w:val="20"/>
+                <w:szCs w:val="20"/>
+              </w:rPr>
+              <w:lastRenderedPageBreak/>
+              <w:t>N</w:t>
+            </w:r>
+            <w:r>
+              <w:rPr>
+                <w:rFonts w:ascii="Times New Roman" w:hAnsi="Times New Roman" w:cs="Times New Roman"/>
+                <w:noProof/>
+                <w:sz w:val="20"/>
+                <w:szCs w:val="20"/>
+              </w:rPr>
+              <w:t xml:space="preserve">o. pixels: </w:t>
+            </w:r>
+          </w:p>
+          <w:p>
+            <w:pPr>
+              <w:widowControl/>
+              <w:jc w:val="center"/>
+              <w:rPr>
+                <w:rFonts w:ascii="Times New Roman" w:hAnsi="Times New Roman" w:cs="Times New Roman"/>
+                <w:noProof/>
+                <w:sz w:val="20"/>
+                <w:szCs w:val="20"/>
+              </w:rPr>
+            </w:pPr>
+            <w:r>
+              <w:rPr>
+                <w:rFonts w:ascii="Times New Roman" w:hAnsi="Times New Roman" w:cs="Times New Roman" w:hint="eastAsia"/>
+                <w:noProof/>
+                <w:sz w:val="20"/>
+                <w:szCs w:val="20"/>
+              </w:rPr>
+              <w:t>S</w:t>
+            </w:r>
+            <w:r>
+              <w:rPr>
+                <w:rFonts w:ascii="Times New Roman" w:hAnsi="Times New Roman" w:cs="Times New Roman"/>
+                <w:noProof/>
+                <w:sz w:val="20"/>
+                <w:szCs w:val="20"/>
+              </w:rPr>
+              <w:t xml:space="preserve">SIM: </w:t>
+            </w:r>
+          </w:p>
+          <w:p>
+            <w:pPr>
+              <w:widowControl/>
+              <w:jc w:val="center"/>
+              <w:rPr>
+                <w:rFonts w:ascii="Times New Roman" w:hAnsi="Times New Roman" w:cs="Times New Roman"/>
+                <w:noProof/>
+                <w:sz w:val="20"/>
+                <w:szCs w:val="20"/>
+              </w:rPr>
+            </w:pPr>
+            <w:r>
+              <w:rPr>
+                <w:rFonts w:ascii="Times New Roman" w:hAnsi="Times New Roman" w:cs="Times New Roman" w:hint="eastAsia"/>
+                <w:noProof/>
+                <w:sz w:val="20"/>
+                <w:szCs w:val="20"/>
+              </w:rPr>
+              <w:t>P</w:t>
+            </w:r>
+            <w:r>
+              <w:rPr>
+                <w:rFonts w:ascii="Times New Roman" w:hAnsi="Times New Roman" w:cs="Times New Roman"/>
+                <w:noProof/>
+                <w:sz w:val="20"/>
+                <w:szCs w:val="20"/>
+              </w:rPr>
+              <w:t>SNR:</w:t>
+            </w:r>
+          </w:p>
+          <w:p>
+            <w:pPr>
+              <w:widowControl/>
+              <w:jc w:val="center"/>
+              <w:rPr>
                 <w:rFonts w:ascii="Times New Roman" w:hAnsi="Times New Roman" w:cs="Times New Roman"/>
                 <w:b/>
+                <w:noProof/>
                 <w:sz w:val="20"/>
                 <w:szCs w:val="20"/>
               </w:rPr>
             </w:pPr>
+            <w:r>
+              <w:rPr>
+                <w:rFonts w:ascii="Times New Roman" w:hAnsi="Times New Roman" w:cs="Times New Roman" w:hint="eastAsia"/>
+                <w:noProof/>
+                <w:sz w:val="20"/>
+                <w:szCs w:val="20"/>
+              </w:rPr>
+              <w:t>T</w:t>
+            </w:r>
+            <w:r>
+              <w:rPr>
+                <w:rFonts w:ascii="Times New Roman" w:hAnsi="Times New Roman" w:cs="Times New Roman"/>
+                <w:noProof/>
+                <w:sz w:val="20"/>
+                <w:szCs w:val="20"/>
+              </w:rPr>
+              <w:t>ime reference:</w:t>
+            </w:r>
           </w:p>
         </w:tc>
       </w:tr>
@@ -4857,7 +5209,6 @@
               <w:jc w:val="center"/>
               <w:rPr>
                 <w:rFonts w:ascii="Times New Roman" w:hAnsi="Times New Roman" w:cs="Times New Roman"/>
-                <w:b/>
                 <w:sz w:val="20"/>
                 <w:szCs w:val="20"/>
               </w:rPr>
@@ -4879,12 +5230,20 @@
                 <w:szCs w:val="20"/>
               </w:rPr>
               <w:t>SRGAN</w:t>
+            </w:r>
+            <w:r>
+              <w:rPr>
+                <w:rFonts w:ascii="Times New Roman" w:hAnsi="Times New Roman" w:cs="Times New Roman"/>
+                <w:sz w:val="20"/>
+                <w:szCs w:val="20"/>
+              </w:rPr>
+              <w:t xml:space="preserve"> [23]</w:t>
             </w:r>
           </w:p>
         </w:tc>
         <w:tc>
           <w:tcPr>
-            <w:tcW w:w="0" w:type="auto"/>
+            <w:tcW w:w="3156" w:type="dxa"/>
             <w:vAlign w:val="center"/>
           </w:tcPr>
           <w:p>
@@ -5118,7 +5477,7 @@
         </w:tc>
         <w:tc>
           <w:tcPr>
-            <w:tcW w:w="0" w:type="auto"/>
+            <w:tcW w:w="3312" w:type="dxa"/>
             <w:vAlign w:val="center"/>
           </w:tcPr>
           <w:p>
@@ -5352,20 +5711,128 @@
         </w:tc>
         <w:tc>
           <w:tcPr>
-            <w:tcW w:w="739" w:type="dxa"/>
-            <w:vAlign w:val="center"/>
+            <w:tcW w:w="1498" w:type="dxa"/>
           </w:tcPr>
           <w:p>
             <w:pPr>
               <w:widowControl/>
               <w:jc w:val="center"/>
               <w:rPr>
+                <w:rFonts w:ascii="Times New Roman" w:hAnsi="Times New Roman" w:cs="Times New Roman" w:hint="eastAsia"/>
+                <w:noProof/>
+                <w:sz w:val="20"/>
+                <w:szCs w:val="20"/>
+              </w:rPr>
+            </w:pPr>
+            <w:r>
+              <w:rPr>
+                <w:rFonts w:ascii="Times New Roman" w:hAnsi="Times New Roman" w:cs="Times New Roman" w:hint="eastAsia"/>
+                <w:noProof/>
+                <w:sz w:val="20"/>
+                <w:szCs w:val="20"/>
+              </w:rPr>
+              <w:t>N</w:t>
+            </w:r>
+            <w:r>
+              <w:rPr>
+                <w:rFonts w:ascii="Times New Roman" w:hAnsi="Times New Roman" w:cs="Times New Roman"/>
+                <w:noProof/>
+                <w:sz w:val="20"/>
+                <w:szCs w:val="20"/>
+              </w:rPr>
+              <w:t xml:space="preserve">o. pixels: </w:t>
+            </w:r>
+          </w:p>
+          <w:p>
+            <w:pPr>
+              <w:widowControl/>
+              <w:jc w:val="center"/>
+              <w:rPr>
+                <w:rFonts w:ascii="Times New Roman" w:hAnsi="Times New Roman" w:cs="Times New Roman"/>
+                <w:noProof/>
+                <w:sz w:val="20"/>
+                <w:szCs w:val="20"/>
+              </w:rPr>
+            </w:pPr>
+            <w:r>
+              <w:rPr>
+                <w:rFonts w:ascii="Times New Roman" w:hAnsi="Times New Roman" w:cs="Times New Roman" w:hint="eastAsia"/>
+                <w:noProof/>
+                <w:sz w:val="20"/>
+                <w:szCs w:val="20"/>
+              </w:rPr>
+              <w:t>S</w:t>
+            </w:r>
+            <w:r>
+              <w:rPr>
+                <w:rFonts w:ascii="Times New Roman" w:hAnsi="Times New Roman" w:cs="Times New Roman"/>
+                <w:noProof/>
+                <w:sz w:val="20"/>
+                <w:szCs w:val="20"/>
+              </w:rPr>
+              <w:t xml:space="preserve">SIM: </w:t>
+            </w:r>
+          </w:p>
+          <w:p>
+            <w:pPr>
+              <w:widowControl/>
+              <w:jc w:val="center"/>
+              <w:rPr>
+                <w:rFonts w:ascii="Times New Roman" w:hAnsi="Times New Roman" w:cs="Times New Roman"/>
+                <w:noProof/>
+                <w:sz w:val="20"/>
+                <w:szCs w:val="20"/>
+              </w:rPr>
+            </w:pPr>
+            <w:r>
+              <w:rPr>
+                <w:rFonts w:ascii="Times New Roman" w:hAnsi="Times New Roman" w:cs="Times New Roman" w:hint="eastAsia"/>
+                <w:noProof/>
+                <w:sz w:val="20"/>
+                <w:szCs w:val="20"/>
+              </w:rPr>
+              <w:t>P</w:t>
+            </w:r>
+            <w:r>
+              <w:rPr>
+                <w:rFonts w:ascii="Times New Roman" w:hAnsi="Times New Roman" w:cs="Times New Roman"/>
+                <w:noProof/>
+                <w:sz w:val="20"/>
+                <w:szCs w:val="20"/>
+              </w:rPr>
+              <w:t>SNR:</w:t>
+            </w:r>
+          </w:p>
+          <w:p>
+            <w:pPr>
+              <w:widowControl/>
+              <w:jc w:val="center"/>
+              <w:rPr>
                 <w:rFonts w:ascii="Times New Roman" w:hAnsi="Times New Roman" w:cs="Times New Roman"/>
                 <w:b/>
+                <w:noProof/>
                 <w:sz w:val="20"/>
                 <w:szCs w:val="20"/>
               </w:rPr>
             </w:pPr>
+            <w:r>
+              <w:rPr>
+                <w:rFonts w:ascii="Times New Roman" w:hAnsi="Times New Roman" w:cs="Times New Roman" w:hint="eastAsia"/>
+                <w:noProof/>
+                <w:sz w:val="20"/>
+                <w:szCs w:val="20"/>
+              </w:rPr>
+              <w:t>T</w:t>
+            </w:r>
+            <w:r>
+              <w:rPr>
+                <w:rFonts w:ascii="Times New Roman" w:hAnsi="Times New Roman" w:cs="Times New Roman"/>
+                <w:noProof/>
+                <w:sz w:val="20"/>
+                <w:szCs w:val="20"/>
+              </w:rPr>
+              <w:t>ime reference:</w:t>
+            </w:r>
           </w:p>
         </w:tc>
       </w:tr>
@@ -5405,13 +5872,21 @@
                 <w:sz w:val="20"/>
                 <w:szCs w:val="20"/>
               </w:rPr>
-              <w:t>eal-ESRGAN</w:t>
+              <w:t xml:space="preserve">eal-ESRGAN </w:t>
+            </w:r>
+            <w:r>
+              <w:rPr>
+                <w:rFonts w:ascii="Times New Roman" w:hAnsi="Times New Roman" w:cs="Times New Roman"/>
+                <w:sz w:val="20"/>
+                <w:szCs w:val="20"/>
+              </w:rPr>
+              <w:t>[19]</w:t>
             </w:r>
           </w:p>
         </w:tc>
         <w:tc>
           <w:tcPr>
-            <w:tcW w:w="0" w:type="auto"/>
+            <w:tcW w:w="3156" w:type="dxa"/>
             <w:vAlign w:val="center"/>
           </w:tcPr>
           <w:p>
@@ -5645,7 +6120,7 @@
         </w:tc>
         <w:tc>
           <w:tcPr>
-            <w:tcW w:w="0" w:type="auto"/>
+            <w:tcW w:w="3312" w:type="dxa"/>
             <w:vAlign w:val="center"/>
           </w:tcPr>
           <w:p>
@@ -5879,20 +6354,128 @@
         </w:tc>
         <w:tc>
           <w:tcPr>
-            <w:tcW w:w="739" w:type="dxa"/>
-            <w:vAlign w:val="center"/>
+            <w:tcW w:w="1498" w:type="dxa"/>
           </w:tcPr>
           <w:p>
             <w:pPr>
               <w:widowControl/>
               <w:jc w:val="center"/>
               <w:rPr>
+                <w:rFonts w:ascii="Times New Roman" w:hAnsi="Times New Roman" w:cs="Times New Roman" w:hint="eastAsia"/>
+                <w:noProof/>
+                <w:sz w:val="20"/>
+                <w:szCs w:val="20"/>
+              </w:rPr>
+            </w:pPr>
+            <w:r>
+              <w:rPr>
+                <w:rFonts w:ascii="Times New Roman" w:hAnsi="Times New Roman" w:cs="Times New Roman" w:hint="eastAsia"/>
+                <w:noProof/>
+                <w:sz w:val="20"/>
+                <w:szCs w:val="20"/>
+              </w:rPr>
+              <w:t>N</w:t>
+            </w:r>
+            <w:r>
+              <w:rPr>
+                <w:rFonts w:ascii="Times New Roman" w:hAnsi="Times New Roman" w:cs="Times New Roman"/>
+                <w:noProof/>
+                <w:sz w:val="20"/>
+                <w:szCs w:val="20"/>
+              </w:rPr>
+              <w:t xml:space="preserve">o. pixels: </w:t>
+            </w:r>
+          </w:p>
+          <w:p>
+            <w:pPr>
+              <w:widowControl/>
+              <w:jc w:val="center"/>
+              <w:rPr>
+                <w:rFonts w:ascii="Times New Roman" w:hAnsi="Times New Roman" w:cs="Times New Roman"/>
+                <w:noProof/>
+                <w:sz w:val="20"/>
+                <w:szCs w:val="20"/>
+              </w:rPr>
+            </w:pPr>
+            <w:r>
+              <w:rPr>
+                <w:rFonts w:ascii="Times New Roman" w:hAnsi="Times New Roman" w:cs="Times New Roman" w:hint="eastAsia"/>
+                <w:noProof/>
+                <w:sz w:val="20"/>
+                <w:szCs w:val="20"/>
+              </w:rPr>
+              <w:t>S</w:t>
+            </w:r>
+            <w:r>
+              <w:rPr>
+                <w:rFonts w:ascii="Times New Roman" w:hAnsi="Times New Roman" w:cs="Times New Roman"/>
+                <w:noProof/>
+                <w:sz w:val="20"/>
+                <w:szCs w:val="20"/>
+              </w:rPr>
+              <w:t xml:space="preserve">SIM: </w:t>
+            </w:r>
+          </w:p>
+          <w:p>
+            <w:pPr>
+              <w:widowControl/>
+              <w:jc w:val="center"/>
+              <w:rPr>
+                <w:rFonts w:ascii="Times New Roman" w:hAnsi="Times New Roman" w:cs="Times New Roman"/>
+                <w:noProof/>
+                <w:sz w:val="20"/>
+                <w:szCs w:val="20"/>
+              </w:rPr>
+            </w:pPr>
+            <w:r>
+              <w:rPr>
+                <w:rFonts w:ascii="Times New Roman" w:hAnsi="Times New Roman" w:cs="Times New Roman" w:hint="eastAsia"/>
+                <w:noProof/>
+                <w:sz w:val="20"/>
+                <w:szCs w:val="20"/>
+              </w:rPr>
+              <w:t>P</w:t>
+            </w:r>
+            <w:r>
+              <w:rPr>
+                <w:rFonts w:ascii="Times New Roman" w:hAnsi="Times New Roman" w:cs="Times New Roman"/>
+                <w:noProof/>
+                <w:sz w:val="20"/>
+                <w:szCs w:val="20"/>
+              </w:rPr>
+              <w:t>SNR:</w:t>
+            </w:r>
+          </w:p>
+          <w:p>
+            <w:pPr>
+              <w:widowControl/>
+              <w:jc w:val="center"/>
+              <w:rPr>
                 <w:rFonts w:ascii="Times New Roman" w:hAnsi="Times New Roman" w:cs="Times New Roman"/>
                 <w:b/>
+                <w:noProof/>
                 <w:sz w:val="20"/>
                 <w:szCs w:val="20"/>
               </w:rPr>
             </w:pPr>
+            <w:r>
+              <w:rPr>
+                <w:rFonts w:ascii="Times New Roman" w:hAnsi="Times New Roman" w:cs="Times New Roman" w:hint="eastAsia"/>
+                <w:noProof/>
+                <w:sz w:val="20"/>
+                <w:szCs w:val="20"/>
+              </w:rPr>
+              <w:t>T</w:t>
+            </w:r>
+            <w:r>
+              <w:rPr>
+                <w:rFonts w:ascii="Times New Roman" w:hAnsi="Times New Roman" w:cs="Times New Roman"/>
+                <w:noProof/>
+                <w:sz w:val="20"/>
+                <w:szCs w:val="20"/>
+              </w:rPr>
+              <w:t>ime reference:</w:t>
+            </w:r>
           </w:p>
         </w:tc>
       </w:tr>
@@ -5902,7 +6485,7 @@
         <w:widowControl/>
         <w:jc w:val="center"/>
         <w:rPr>
-          <w:rFonts w:ascii="Times New Roman" w:hAnsi="Times New Roman" w:cs="Times New Roman" w:hint="eastAsia"/>
+          <w:rFonts w:ascii="Times New Roman" w:hAnsi="Times New Roman" w:cs="Times New Roman"/>
           <w:sz w:val="20"/>
           <w:szCs w:val="20"/>
         </w:rPr>
@@ -5993,7 +6576,7 @@
         <w:widowControl/>
         <w:jc w:val="both"/>
         <w:rPr>
-          <w:rFonts w:ascii="Times New Roman" w:hAnsi="Times New Roman" w:cs="Times New Roman" w:hint="eastAsia"/>
+          <w:rFonts w:ascii="Times New Roman" w:hAnsi="Times New Roman" w:cs="Times New Roman"/>
           <w:sz w:val="20"/>
           <w:szCs w:val="20"/>
         </w:rPr>
@@ -7235,6 +7818,318 @@
           <w:szCs w:val="20"/>
         </w:rPr>
         <w:t>: 10.1109/ICCVW54120.2021.00217.</w:t>
+      </w:r>
+    </w:p>
+    <w:p>
+      <w:pPr>
+        <w:pStyle w:val="ListParagraph"/>
+        <w:widowControl/>
+        <w:jc w:val="both"/>
+        <w:rPr>
+          <w:rFonts w:ascii="Times New Roman" w:hAnsi="Times New Roman" w:cs="Times New Roman"/>
+          <w:sz w:val="20"/>
+          <w:szCs w:val="20"/>
+        </w:rPr>
+      </w:pPr>
+      <w:r>
+        <w:rPr>
+          <w:rFonts w:ascii="Times New Roman" w:hAnsi="Times New Roman" w:cs="Times New Roman" w:hint="eastAsia"/>
+          <w:sz w:val="20"/>
+          <w:szCs w:val="20"/>
+        </w:rPr>
+        <w:t>[</w:t>
+      </w:r>
+      <w:r>
+        <w:rPr>
+          <w:rFonts w:ascii="Times New Roman" w:hAnsi="Times New Roman" w:cs="Times New Roman"/>
+          <w:sz w:val="20"/>
+          <w:szCs w:val="20"/>
+        </w:rPr>
+        <w:t xml:space="preserve">20] </w:t>
+      </w:r>
+      <w:r>
+        <w:rPr>
+          <w:rFonts w:ascii="Times New Roman" w:hAnsi="Times New Roman" w:cs="Times New Roman"/>
+          <w:sz w:val="20"/>
+          <w:szCs w:val="20"/>
+        </w:rPr>
+        <w:t xml:space="preserve">J. Liang, J. Cao, G. Sun, K. Zhang, L. Van </w:t>
+      </w:r>
+      <w:proofErr w:type="spellStart"/>
+      <w:r>
+        <w:rPr>
+          <w:rFonts w:ascii="Times New Roman" w:hAnsi="Times New Roman" w:cs="Times New Roman"/>
+          <w:sz w:val="20"/>
+          <w:szCs w:val="20"/>
+        </w:rPr>
+        <w:t>Gool</w:t>
+      </w:r>
+      <w:proofErr w:type="spellEnd"/>
+      <w:r>
+        <w:rPr>
+          <w:rFonts w:ascii="Times New Roman" w:hAnsi="Times New Roman" w:cs="Times New Roman"/>
+          <w:sz w:val="20"/>
+          <w:szCs w:val="20"/>
+        </w:rPr>
+        <w:t xml:space="preserve"> and R. </w:t>
+      </w:r>
+      <w:proofErr w:type="spellStart"/>
+      <w:r>
+        <w:rPr>
+          <w:rFonts w:ascii="Times New Roman" w:hAnsi="Times New Roman" w:cs="Times New Roman"/>
+          <w:sz w:val="20"/>
+          <w:szCs w:val="20"/>
+        </w:rPr>
+        <w:t>Timofte</w:t>
+      </w:r>
+      <w:proofErr w:type="spellEnd"/>
+      <w:r>
+        <w:rPr>
+          <w:rFonts w:ascii="Times New Roman" w:hAnsi="Times New Roman" w:cs="Times New Roman"/>
+          <w:sz w:val="20"/>
+          <w:szCs w:val="20"/>
+        </w:rPr>
+        <w:t>, "</w:t>
+      </w:r>
+      <w:proofErr w:type="spellStart"/>
+      <w:r>
+        <w:rPr>
+          <w:rFonts w:ascii="Times New Roman" w:hAnsi="Times New Roman" w:cs="Times New Roman"/>
+          <w:sz w:val="20"/>
+          <w:szCs w:val="20"/>
+        </w:rPr>
+        <w:t>SwinIR</w:t>
+      </w:r>
+      <w:proofErr w:type="spellEnd"/>
+      <w:r>
+        <w:rPr>
+          <w:rFonts w:ascii="Times New Roman" w:hAnsi="Times New Roman" w:cs="Times New Roman"/>
+          <w:sz w:val="20"/>
+          <w:szCs w:val="20"/>
+        </w:rPr>
+        <w:t xml:space="preserve">: Image Restoration Using </w:t>
+      </w:r>
+      <w:proofErr w:type="spellStart"/>
+      <w:r>
+        <w:rPr>
+          <w:rFonts w:ascii="Times New Roman" w:hAnsi="Times New Roman" w:cs="Times New Roman"/>
+          <w:sz w:val="20"/>
+          <w:szCs w:val="20"/>
+        </w:rPr>
+        <w:t>Swin</w:t>
+      </w:r>
+      <w:proofErr w:type="spellEnd"/>
+      <w:r>
+        <w:rPr>
+          <w:rFonts w:ascii="Times New Roman" w:hAnsi="Times New Roman" w:cs="Times New Roman"/>
+          <w:sz w:val="20"/>
+          <w:szCs w:val="20"/>
+        </w:rPr>
+        <w:t xml:space="preserve"> Transformer," 2021 IEEE/CVF International Conference on Computer Vision Workshops (ICCVW), Montreal, BC, Canada, 2021, pp. 1833-1844, </w:t>
+      </w:r>
+      <w:proofErr w:type="spellStart"/>
+      <w:r>
+        <w:rPr>
+          <w:rFonts w:ascii="Times New Roman" w:hAnsi="Times New Roman" w:cs="Times New Roman"/>
+          <w:sz w:val="20"/>
+          <w:szCs w:val="20"/>
+        </w:rPr>
+        <w:t>doi</w:t>
+      </w:r>
+      <w:proofErr w:type="spellEnd"/>
+      <w:r>
+        <w:rPr>
+          <w:rFonts w:ascii="Times New Roman" w:hAnsi="Times New Roman" w:cs="Times New Roman"/>
+          <w:sz w:val="20"/>
+          <w:szCs w:val="20"/>
+        </w:rPr>
+        <w:t>: 10.1109/ICCVW54120.2021.00210.</w:t>
+      </w:r>
+    </w:p>
+    <w:p>
+      <w:pPr>
+        <w:pStyle w:val="ListParagraph"/>
+        <w:widowControl/>
+        <w:jc w:val="both"/>
+        <w:rPr>
+          <w:rFonts w:ascii="Times New Roman" w:hAnsi="Times New Roman" w:cs="Times New Roman"/>
+          <w:sz w:val="20"/>
+          <w:szCs w:val="20"/>
+        </w:rPr>
+      </w:pPr>
+      <w:r>
+        <w:rPr>
+          <w:rFonts w:ascii="Times New Roman" w:hAnsi="Times New Roman" w:cs="Times New Roman" w:hint="eastAsia"/>
+          <w:sz w:val="20"/>
+          <w:szCs w:val="20"/>
+        </w:rPr>
+        <w:t>[</w:t>
+      </w:r>
+      <w:r>
+        <w:rPr>
+          <w:rFonts w:ascii="Times New Roman" w:hAnsi="Times New Roman" w:cs="Times New Roman"/>
+          <w:sz w:val="20"/>
+          <w:szCs w:val="20"/>
+        </w:rPr>
+        <w:t>21]</w:t>
+      </w:r>
+      <w:r>
+        <w:rPr>
+          <w:rFonts w:ascii="Times New Roman" w:hAnsi="Times New Roman" w:cs="Times New Roman"/>
+          <w:sz w:val="20"/>
+          <w:szCs w:val="20"/>
+        </w:rPr>
+        <w:t xml:space="preserve"> </w:t>
+      </w:r>
+      <w:r>
+        <w:rPr>
+          <w:rFonts w:ascii="Times New Roman" w:hAnsi="Times New Roman" w:cs="Times New Roman"/>
+          <w:sz w:val="20"/>
+          <w:szCs w:val="20"/>
+        </w:rPr>
+        <w:t>Wang, X. et al. (2019). ESRGAN: Enhanced Super-Resolution Generative Adversarial Networks. In: Leal-</w:t>
+      </w:r>
+      <w:proofErr w:type="spellStart"/>
+      <w:r>
+        <w:rPr>
+          <w:rFonts w:ascii="Times New Roman" w:hAnsi="Times New Roman" w:cs="Times New Roman"/>
+          <w:sz w:val="20"/>
+          <w:szCs w:val="20"/>
+        </w:rPr>
+        <w:t>Taixé</w:t>
+      </w:r>
+      <w:proofErr w:type="spellEnd"/>
+      <w:r>
+        <w:rPr>
+          <w:rFonts w:ascii="Times New Roman" w:hAnsi="Times New Roman" w:cs="Times New Roman"/>
+          <w:sz w:val="20"/>
+          <w:szCs w:val="20"/>
+        </w:rPr>
+        <w:t xml:space="preserve">, L., Roth, S. (eds) Computer Vision – ECCV 2018 Workshops. ECCV 2018. Lecture Notes in Computer </w:t>
+      </w:r>
+      <w:proofErr w:type="gramStart"/>
+      <w:r>
+        <w:rPr>
+          <w:rFonts w:ascii="Times New Roman" w:hAnsi="Times New Roman" w:cs="Times New Roman"/>
+          <w:sz w:val="20"/>
+          <w:szCs w:val="20"/>
+        </w:rPr>
+        <w:t>Science(</w:t>
+      </w:r>
+      <w:proofErr w:type="gramEnd"/>
+      <w:r>
+        <w:rPr>
+          <w:rFonts w:ascii="Times New Roman" w:hAnsi="Times New Roman" w:cs="Times New Roman"/>
+          <w:sz w:val="20"/>
+          <w:szCs w:val="20"/>
+        </w:rPr>
+        <w:t xml:space="preserve">), vol 11133. Springer, Cham. </w:t>
+      </w:r>
+      <w:hyperlink r:id="rId31" w:history="1">
+        <w:r>
+          <w:rPr>
+            <w:rStyle w:val="Hyperlink"/>
+            <w:rFonts w:ascii="Times New Roman" w:hAnsi="Times New Roman" w:cs="Times New Roman"/>
+            <w:color w:val="000000" w:themeColor="text1"/>
+            <w:sz w:val="20"/>
+            <w:szCs w:val="20"/>
+            <w:u w:val="none"/>
+          </w:rPr>
+          <w:t>https://doi.org/10.1007/978-3-030-11021-5_5</w:t>
+        </w:r>
+      </w:hyperlink>
+      <w:r>
+        <w:rPr>
+          <w:rFonts w:ascii="Times New Roman" w:hAnsi="Times New Roman" w:cs="Times New Roman"/>
+          <w:color w:val="000000" w:themeColor="text1"/>
+          <w:sz w:val="20"/>
+          <w:szCs w:val="20"/>
+        </w:rPr>
+        <w:t>.</w:t>
+      </w:r>
+    </w:p>
+    <w:p>
+      <w:pPr>
+        <w:pStyle w:val="ListParagraph"/>
+        <w:widowControl/>
+        <w:jc w:val="both"/>
+        <w:rPr>
+          <w:rFonts w:ascii="Times New Roman" w:hAnsi="Times New Roman" w:cs="Times New Roman"/>
+          <w:b/>
+          <w:sz w:val="20"/>
+          <w:szCs w:val="20"/>
+        </w:rPr>
+      </w:pPr>
+      <w:r>
+        <w:rPr>
+          <w:rFonts w:ascii="Times New Roman" w:hAnsi="Times New Roman" w:cs="Times New Roman"/>
+          <w:sz w:val="20"/>
+          <w:szCs w:val="20"/>
+        </w:rPr>
+        <w:t xml:space="preserve">[22] </w:t>
+      </w:r>
+      <w:r>
+        <w:rPr>
+          <w:rFonts w:ascii="Times New Roman" w:hAnsi="Times New Roman" w:cs="Times New Roman"/>
+          <w:sz w:val="20"/>
+          <w:szCs w:val="20"/>
+        </w:rPr>
+        <w:t xml:space="preserve">X. Ji, Y. Cao, Y. Tai, C. Wang, J. Li and F. Huang, "Real-World Super-Resolution via Kernel Estimation and Noise Injection," 2020 IEEE/CVF Conference on Computer Vision and Pattern Recognition Workshops (CVPRW), Seattle, WA, USA, 2020, pp. 1914-1923, </w:t>
+      </w:r>
+      <w:proofErr w:type="spellStart"/>
+      <w:r>
+        <w:rPr>
+          <w:rFonts w:ascii="Times New Roman" w:hAnsi="Times New Roman" w:cs="Times New Roman"/>
+          <w:sz w:val="20"/>
+          <w:szCs w:val="20"/>
+        </w:rPr>
+        <w:t>doi</w:t>
+      </w:r>
+      <w:proofErr w:type="spellEnd"/>
+      <w:r>
+        <w:rPr>
+          <w:rFonts w:ascii="Times New Roman" w:hAnsi="Times New Roman" w:cs="Times New Roman"/>
+          <w:sz w:val="20"/>
+          <w:szCs w:val="20"/>
+        </w:rPr>
+        <w:t>: 10.1109/CVPRW50498.2020.00241.</w:t>
+      </w:r>
+      <w:r>
+        <w:rPr>
+          <w:rFonts w:ascii="Times New Roman" w:hAnsi="Times New Roman" w:cs="Times New Roman"/>
+          <w:b/>
+          <w:sz w:val="20"/>
+          <w:szCs w:val="20"/>
+        </w:rPr>
+        <w:t xml:space="preserve"> </w:t>
+      </w:r>
+    </w:p>
+    <w:p>
+      <w:pPr>
+        <w:pStyle w:val="ListParagraph"/>
+        <w:widowControl/>
+        <w:jc w:val="both"/>
+        <w:rPr>
+          <w:rFonts w:ascii="Times New Roman" w:hAnsi="Times New Roman" w:cs="Times New Roman" w:hint="eastAsia"/>
+          <w:sz w:val="20"/>
+          <w:szCs w:val="20"/>
+        </w:rPr>
+      </w:pPr>
+      <w:r>
+        <w:rPr>
+          <w:rFonts w:ascii="Times New Roman" w:hAnsi="Times New Roman" w:cs="Times New Roman"/>
+          <w:sz w:val="20"/>
+          <w:szCs w:val="20"/>
+        </w:rPr>
+        <w:t xml:space="preserve">[23] </w:t>
+      </w:r>
+      <w:r>
+        <w:rPr>
+          <w:rFonts w:ascii="Times New Roman" w:hAnsi="Times New Roman" w:cs="Times New Roman"/>
+          <w:sz w:val="20"/>
+          <w:szCs w:val="20"/>
+        </w:rPr>
+        <w:t>Zhang, K. et al. “Designing a Practical Degradation Model for Deep Blind Image Super-Resolution.” 2021 IEEE/CVF International Conference on Computer Vision (ICCV) (2021): 4771-4780.</w:t>
       </w:r>
     </w:p>
     <w:sectPr>
@@ -9120,7 +10015,7 @@
 </file>
 
 <file path=customXml/itemProps1.xml><?xml version="1.0" encoding="utf-8"?>
-<ds:datastoreItem xmlns:ds="http://schemas.openxmlformats.org/officeDocument/2006/customXml" ds:itemID="{A69FA4F5-9607-4248-849E-136262F46EAA}">
+<ds:datastoreItem xmlns:ds="http://schemas.openxmlformats.org/officeDocument/2006/customXml" ds:itemID="{F732D41A-0830-4F7B-ABBB-18AACFD8036A}">
   <ds:schemaRefs>
     <ds:schemaRef ds:uri="http://schemas.openxmlformats.org/officeDocument/2006/bibliography"/>
   </ds:schemaRefs>

</xml_diff>

<commit_message>
Update lại folder Reports
</commit_message>
<xml_diff>
--- a/Reports/Seminars/WCE2023_Decode_barcode_images_with_YOLOv8_and_REAL_ESRGAN.docx
+++ b/Reports/Seminars/WCE2023_Decode_barcode_images_with_YOLOv8_and_REAL_ESRGAN.docx
@@ -2212,7 +2212,7 @@
                 <w:szCs w:val="20"/>
               </w:rPr>
               <w:drawing>
-                <wp:inline distT="0" distB="0" distL="0" distR="0" wp14:anchorId="79EFC992" wp14:editId="7F14F18D">
+                <wp:inline distT="0" distB="0" distL="0" distR="0" wp14:anchorId="79EFC992" wp14:editId="25AEA107">
                   <wp:extent cx="1386884" cy="668484"/>
                   <wp:effectExtent l="0" t="0" r="3810" b="0"/>
                   <wp:docPr id="10" name="Picture 10"/>
@@ -2287,7 +2287,7 @@
               <mc:AlternateContent>
                 <mc:Choice Requires="wps">
                   <w:drawing>
-                    <wp:inline distT="0" distB="0" distL="0" distR="0" wp14:anchorId="6183B6D1" wp14:editId="15094EDD">
+                    <wp:inline distT="0" distB="0" distL="0" distR="0" wp14:anchorId="6183B6D1" wp14:editId="37644A82">
                       <wp:extent cx="695836" cy="270402"/>
                       <wp:effectExtent l="0" t="19050" r="47625" b="34925"/>
                       <wp:docPr id="9" name="Arrow: Right 9"/>
@@ -2335,7 +2335,23 @@
                 </mc:Choice>
                 <mc:Fallback>
                   <w:pict>
-                    <v:shape w14:anchorId="391402AE" id="Arrow: Right 9" o:spid="_x0000_s1026" type="#_x0000_t13" style="width:54.8pt;height:21.3pt;visibility:visible;mso-wrap-style:square;mso-left-percent:-10001;mso-top-percent:-10001;mso-position-horizontal:absolute;mso-position-horizontal-relative:char;mso-position-vertical:absolute;mso-position-vertical-relative:line;mso-left-percent:-10001;mso-top-percent:-10001;v-text-anchor:middle" o:gfxdata="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" adj="17403" fillcolor="#4472c4 [3204]" strokecolor="#1f3763 [1604]" strokeweight="1pt">
+                    <v:shapetype w14:anchorId="1C8ACB39" id="_x0000_t13" coordsize="21600,21600" o:spt="13" adj="16200,5400" path="m@0,l@0@1,0@1,0@2@0@2@0,21600,21600,10800xe">
+                      <v:stroke joinstyle="miter"/>
+                      <v:formulas>
+                        <v:f eqn="val #0"/>
+                        <v:f eqn="val #1"/>
+                        <v:f eqn="sum height 0 #1"/>
+                        <v:f eqn="sum 10800 0 #1"/>
+                        <v:f eqn="sum width 0 #0"/>
+                        <v:f eqn="prod @4 @3 10800"/>
+                        <v:f eqn="sum width 0 @5"/>
+                      </v:formulas>
+                      <v:path o:connecttype="custom" o:connectlocs="@0,0;0,10800;@0,21600;21600,10800" o:connectangles="270,180,90,0" textboxrect="0,@1,@6,@2"/>
+                      <v:handles>
+                        <v:h position="#0,#1" xrange="0,21600" yrange="0,10800"/>
+                      </v:handles>
+                    </v:shapetype>
+                    <v:shape id="Arrow: Right 9" o:spid="_x0000_s1026" type="#_x0000_t13" style="width:54.8pt;height:21.3pt;visibility:visible;mso-wrap-style:square;mso-left-percent:-10001;mso-top-percent:-10001;mso-position-horizontal:absolute;mso-position-horizontal-relative:char;mso-position-vertical:absolute;mso-position-vertical-relative:line;mso-left-percent:-10001;mso-top-percent:-10001;v-text-anchor:middle" o:gfxdata="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" adj="17403" fillcolor="#4472c4 [3204]" strokecolor="#1f3763 [1604]" strokeweight="1pt">
                       <w10:anchorlock/>
                     </v:shape>
                   </w:pict>
@@ -2367,7 +2383,7 @@
                 <w:szCs w:val="20"/>
               </w:rPr>
               <w:drawing>
-                <wp:inline distT="0" distB="0" distL="0" distR="0" wp14:anchorId="21232D15" wp14:editId="5D854C54">
+                <wp:inline distT="0" distB="0" distL="0" distR="0" wp14:anchorId="21232D15" wp14:editId="1D8B2336">
                   <wp:extent cx="1471240" cy="709409"/>
                   <wp:effectExtent l="0" t="0" r="0" b="0"/>
                   <wp:docPr id="15" name="Picture 15"/>
@@ -2429,6 +2445,7 @@
           <w:szCs w:val="20"/>
         </w:rPr>
       </w:pPr>
+      <w:bookmarkStart w:id="0" w:name="_Hlk149959896"/>
       <w:r>
         <w:rPr>
           <w:rFonts w:ascii="Times New Roman" w:hAnsi="Times New Roman" w:cs="Times New Roman"/>
@@ -2482,6 +2499,8 @@
                 <w:szCs w:val="20"/>
               </w:rPr>
             </w:pPr>
+            <w:bookmarkStart w:id="1" w:name="_Hlk149959901"/>
+            <w:bookmarkEnd w:id="0"/>
             <w:r>
               <w:rPr>
                 <w:rFonts w:ascii="Times New Roman" w:hAnsi="Times New Roman" w:cs="Times New Roman"/>
@@ -2707,6 +2726,8 @@
           <w:szCs w:val="20"/>
         </w:rPr>
       </w:pPr>
+      <w:bookmarkStart w:id="2" w:name="_Hlk149959905"/>
+      <w:bookmarkEnd w:id="1"/>
       <w:r>
         <w:rPr>
           <w:rFonts w:ascii="Times New Roman" w:hAnsi="Times New Roman" w:cs="Times New Roman"/>
@@ -2740,6 +2761,7 @@
         <w:t xml:space="preserve"> was restored using REAL-ESRGAN</w:t>
       </w:r>
     </w:p>
+    <w:bookmarkEnd w:id="2"/>
     <w:p>
       <w:pPr>
         <w:pStyle w:val="ListParagraph"/>
@@ -2764,7 +2786,7 @@
           <w:sz w:val="20"/>
           <w:szCs w:val="20"/>
         </w:rPr>
-        <w:t>Proposed methods</w:t>
+        <w:t>Proposed method</w:t>
       </w:r>
     </w:p>
     <w:p>
@@ -2780,6 +2802,7 @@
           <w:szCs w:val="20"/>
         </w:rPr>
       </w:pPr>
+      <w:bookmarkStart w:id="3" w:name="_Hlk149960155"/>
       <w:r>
         <w:rPr>
           <w:rFonts w:ascii="Times New Roman" w:hAnsi="Times New Roman" w:cs="Times New Roman"/>
@@ -2841,6 +2864,7 @@
         <w:t xml:space="preserve"> in solving the challenges associated with barcode image processing, ensuring speed and accuracy in these applications changing environmental conditions.</w:t>
       </w:r>
     </w:p>
+    <w:bookmarkEnd w:id="3"/>
     <w:p>
       <w:pPr>
         <w:widowControl/>
@@ -3029,6 +3053,7 @@
                 <w:szCs w:val="20"/>
               </w:rPr>
             </w:pPr>
+            <w:bookmarkStart w:id="4" w:name="_Hlk149960780"/>
             <w:r>
               <w:rPr>
                 <w:rFonts w:ascii="Times New Roman" w:hAnsi="Times New Roman" w:cs="Times New Roman" w:hint="eastAsia"/>
@@ -5696,6 +5721,7 @@
         </w:tc>
       </w:tr>
     </w:tbl>
+    <w:bookmarkEnd w:id="4"/>
     <w:p>
       <w:pPr>
         <w:widowControl/>
@@ -6118,7 +6144,7 @@
               <w:widowControl/>
               <w:jc w:val="center"/>
               <w:rPr>
-                <w:rFonts w:ascii="Times New Roman" w:hAnsi="Times New Roman" w:cs="Times New Roman" w:hint="eastAsia"/>
+                <w:rFonts w:ascii="Times New Roman" w:hAnsi="Times New Roman" w:cs="Times New Roman"/>
                 <w:b/>
                 <w:sz w:val="20"/>
                 <w:szCs w:val="20"/>
@@ -6762,7 +6788,7 @@
                 <w:szCs w:val="18"/>
               </w:rPr>
             </w:pPr>
-            <w:bookmarkStart w:id="0" w:name="_Hlk149940431"/>
+            <w:bookmarkStart w:id="5" w:name="_Hlk149940431"/>
             <w:r>
               <w:rPr>
                 <w:rFonts w:ascii="Times New Roman" w:hAnsi="Times New Roman" w:cs="Times New Roman"/>
@@ -6972,7 +6998,7 @@
           </w:p>
         </w:tc>
       </w:tr>
-      <w:bookmarkEnd w:id="0"/>
+      <w:bookmarkEnd w:id="5"/>
       <w:tr>
         <w:trPr>
           <w:jc w:val="center"/>
@@ -10677,6 +10703,7 @@
           <w:szCs w:val="20"/>
         </w:rPr>
       </w:pPr>
+      <w:bookmarkStart w:id="6" w:name="_Hlk149960614"/>
       <w:r>
         <w:rPr>
           <w:rFonts w:ascii="Times New Roman" w:hAnsi="Times New Roman" w:cs="Times New Roman"/>
@@ -11366,6 +11393,7 @@
         <w:t>.</w:t>
       </w:r>
     </w:p>
+    <w:bookmarkEnd w:id="6"/>
     <w:p>
       <w:pPr>
         <w:pStyle w:val="ListParagraph"/>
@@ -11395,6 +11423,7 @@
         <w:rPr>
           <w:rFonts w:ascii="Times New Roman" w:hAnsi="Times New Roman" w:cs="Times New Roman"/>
           <w:b/>
+          <w:noProof/>
           <w:sz w:val="20"/>
           <w:szCs w:val="20"/>
         </w:rPr>
@@ -11491,6 +11520,7 @@
       <w:r>
         <w:rPr>
           <w:rFonts w:ascii="Times New Roman" w:hAnsi="Times New Roman" w:cs="Times New Roman"/>
+          <w:noProof/>
           <w:sz w:val="20"/>
           <w:szCs w:val="20"/>
         </w:rPr>
@@ -11588,6 +11618,7 @@
       <w:r>
         <w:rPr>
           <w:rFonts w:ascii="Times New Roman" w:hAnsi="Times New Roman" w:cs="Times New Roman"/>
+          <w:noProof/>
           <w:sz w:val="20"/>
           <w:szCs w:val="20"/>
         </w:rPr>

</xml_diff>